<commit_message>
Update Report, Add Seasonal decompisition
</commit_message>
<xml_diff>
--- a/report/CS5990 Report.docx
+++ b/report/CS5990 Report.docx
@@ -7,9 +7,135 @@
         <w:t>Introduction:</w:t>
       </w:r>
     </w:p>
+    <w:p>
+      <w:r>
+        <w:t>Understanding the relationship between Natural Gas Prices and Heating Degree Days (HDD) holds significance in forecasting and analyzing real-world metrics</w:t>
+      </w:r>
+      <w:r>
+        <w:t>, such as i</w:t>
+      </w:r>
+      <w:r>
+        <w:t>n predicting oil future prices.</w:t>
+      </w:r>
+      <w:r>
+        <w:t xml:space="preserve"> This project aims to investigate the relationship, if any, that exists directly between HDD and Natural Gas Prices. </w:t>
+      </w:r>
+    </w:p>
+    <w:p>
+      <w:r>
+        <w:t>Background and Data Sources:</w:t>
+      </w:r>
+    </w:p>
+    <w:p>
+      <w:r>
+        <w:t xml:space="preserve">HDD days describes a </w:t>
+      </w:r>
+      <w:r>
+        <w:t>metric used in meteorology and energy consumption analysis to quantify how much and for how long the outdoor temperature is below a certain level,</w:t>
+      </w:r>
+      <w:r>
+        <w:t xml:space="preserve"> in this case 65 degrees Fahrenheit. Natural Gas Prices</w:t>
+      </w:r>
+      <w:r>
+        <w:t xml:space="preserve"> are “</w:t>
+      </w:r>
+      <w:r>
+        <w:t>priced per million British thermal units (BTUs) - one BTU is the amount of energy needed to change one pound of water by one degree Fahrenheit</w:t>
+      </w:r>
+      <w:proofErr w:type="gramStart"/>
+      <w:r>
+        <w:t>,”(</w:t>
+      </w:r>
+      <w:proofErr w:type="gramEnd"/>
+      <w:r>
+        <w:t xml:space="preserve">Nasdaq). Finally, futures indicate that a buyer </w:t>
+      </w:r>
+      <w:r>
+        <w:t>will buy a specific amount of natural gas at a fixed date and price in the future.</w:t>
+      </w:r>
+      <w:r>
+        <w:t xml:space="preserve"> </w:t>
+      </w:r>
+    </w:p>
+    <w:p>
+      <w:pPr>
+        <w:spacing w:after="0" w:line="240" w:lineRule="auto"/>
+        <w:rPr>
+          <w:rFonts w:ascii="Calibri" w:hAnsi="Calibri" w:cs="Calibri"/>
+          <w:color w:val="000000"/>
+          <w:kern w:val="0"/>
+          <w14:ligatures w14:val="none"/>
+        </w:rPr>
+      </w:pPr>
+    </w:p>
     <w:p/>
     <w:p>
       <w:r>
+        <w:drawing>
+          <wp:inline distT="0" distB="0" distL="0" distR="0" wp14:anchorId="7079B422" wp14:editId="49A49A4A">
+            <wp:extent cx="5361717" cy="3890682"/>
+            <wp:effectExtent l="0" t="0" r="0" b="0"/>
+            <wp:docPr id="935530767" name="Picture 1" descr="A graph of gas prices&#10;&#10;Description automatically generated"/>
+            <wp:cNvGraphicFramePr>
+              <a:graphicFrameLocks xmlns:a="http://schemas.openxmlformats.org/drawingml/2006/main" noChangeAspect="1"/>
+            </wp:cNvGraphicFramePr>
+            <a:graphic xmlns:a="http://schemas.openxmlformats.org/drawingml/2006/main">
+              <a:graphicData uri="http://schemas.openxmlformats.org/drawingml/2006/picture">
+                <pic:pic xmlns:pic="http://schemas.openxmlformats.org/drawingml/2006/picture">
+                  <pic:nvPicPr>
+                    <pic:cNvPr id="935530767" name="Picture 1" descr="A graph of gas prices&#10;&#10;Description automatically generated"/>
+                    <pic:cNvPicPr/>
+                  </pic:nvPicPr>
+                  <pic:blipFill>
+                    <a:blip r:embed="rId4"/>
+                    <a:stretch>
+                      <a:fillRect/>
+                    </a:stretch>
+                  </pic:blipFill>
+                  <pic:spPr>
+                    <a:xfrm>
+                      <a:off x="0" y="0"/>
+                      <a:ext cx="5362889" cy="3891533"/>
+                    </a:xfrm>
+                    <a:prstGeom prst="rect">
+                      <a:avLst/>
+                    </a:prstGeom>
+                  </pic:spPr>
+                </pic:pic>
+              </a:graphicData>
+            </a:graphic>
+          </wp:inline>
+        </w:drawing>
+      </w:r>
+    </w:p>
+    <w:p/>
+    <w:p/>
+    <w:p>
+      <w:r>
+        <w:t xml:space="preserve"> This project seeks to delve into this pivotal correlation, employing computer science methodologies to construct an accurate predictive model.</w:t>
+      </w:r>
+    </w:p>
+    <w:p/>
+    <w:p>
+      <w:r>
+        <w:t>By leveraging datasets sourced from online repositories, this study aims to establish a robust model capable of forecasting Natural Gas Prices based on Heating Degree Days. Through rigorous data analysis and utilization of computer science concepts, the project endeavors to uncover patterns, dependencies, and trends between these metrics.</w:t>
+      </w:r>
+    </w:p>
+    <w:p/>
+    <w:p>
+      <w:r>
+        <w:t>The relevance of this experience extends beyond its immediate scope, offering invaluable insights into the construction and application of predictive models in predicting critical financial indicators like oil future prices. A meticulous meta-analysis will be conducted to assess the model's accuracy, thus shedding light on its reliability and efficacy in real-world predictive scenarios.</w:t>
+      </w:r>
+    </w:p>
+    <w:p/>
+    <w:p>
+      <w:r>
+        <w:t>In essence, this project embodies the intersection of data science, computer science, and financial analysis, offering a comprehensive exploration into the predictive modeling of Natural Gas Prices in correlation with Heating Degree Days, ultimately contributing to the understanding and prediction of crucial economic metrics.</w:t>
+      </w:r>
+    </w:p>
+    <w:p/>
+    <w:p>
+      <w:r>
         <w:t>Time Series Graphs:</w:t>
       </w:r>
     </w:p>
@@ -20,6 +146,9 @@
     </w:p>
     <w:p>
       <w:r>
+        <w:rPr>
+          <w:noProof/>
+        </w:rPr>
         <w:drawing>
           <wp:inline distT="0" distB="0" distL="0" distR="0" wp14:anchorId="2528DD99" wp14:editId="2E24B501">
             <wp:extent cx="4152534" cy="3191435"/>
@@ -36,7 +165,7 @@
                     <pic:cNvPicPr/>
                   </pic:nvPicPr>
                   <pic:blipFill>
-                    <a:blip r:embed="rId4"/>
+                    <a:blip r:embed="rId5"/>
                     <a:stretch>
                       <a:fillRect/>
                     </a:stretch>
@@ -69,6 +198,9 @@
     </w:p>
     <w:p>
       <w:r>
+        <w:rPr>
+          <w:noProof/>
+        </w:rPr>
         <w:lastRenderedPageBreak/>
         <w:drawing>
           <wp:inline distT="0" distB="0" distL="0" distR="0" wp14:anchorId="48723514" wp14:editId="3D1C6548">
@@ -86,7 +218,7 @@
                     <pic:cNvPicPr/>
                   </pic:nvPicPr>
                   <pic:blipFill>
-                    <a:blip r:embed="rId5"/>
+                    <a:blip r:embed="rId6"/>
                     <a:stretch>
                       <a:fillRect/>
                     </a:stretch>
@@ -144,6 +276,69 @@
       <w:r>
         <w:t>Model Prediction vs. Actual Values: Plotting predicted natural gas prices against actual prices to visualize how well the model fits the data.</w:t>
       </w:r>
+    </w:p>
+    <w:p>
+      <w:pPr>
+        <w:ind w:left="720"/>
+      </w:pPr>
+    </w:p>
+    <w:p>
+      <w:pPr>
+        <w:ind w:left="720"/>
+      </w:pPr>
+    </w:p>
+    <w:p/>
+    <w:p>
+      <w:r>
+        <w:t>Sources [Data was sourced from freely available online resources]</w:t>
+      </w:r>
+    </w:p>
+    <w:p>
+      <w:r>
+        <w:t xml:space="preserve">Natural Gas Prices (reported daily and averaged): </w:t>
+      </w:r>
+      <w:hyperlink r:id="rId7" w:history="1">
+        <w:r>
+          <w:rPr>
+            <w:rStyle w:val="Hyperlink"/>
+          </w:rPr>
+          <w:t>https://datahub.io/core/natural-gas#resource-daily</w:t>
+        </w:r>
+      </w:hyperlink>
+    </w:p>
+    <w:p>
+      <w:r>
+        <w:t xml:space="preserve">Monthly HDD: </w:t>
+      </w:r>
+      <w:hyperlink r:id="rId8" w:history="1">
+        <w:r>
+          <w:rPr>
+            <w:rStyle w:val="Hyperlink"/>
+          </w:rPr>
+          <w:t>https://www.eia.gov/totalenergy/data/browser/index.php?tbl=T01.10#/?f=M&amp;start=197301&amp;end=202307&amp;charted=32-10</w:t>
+        </w:r>
+      </w:hyperlink>
+    </w:p>
+    <w:p>
+      <w:r>
+        <w:t>Natural Gas Future Prices:</w:t>
+      </w:r>
+      <w:hyperlink r:id="rId9" w:history="1">
+        <w:r>
+          <w:rPr>
+            <w:rStyle w:val="Hyperlink"/>
+            <w:rFonts w:ascii="Calibri" w:hAnsi="Calibri" w:cs="Calibri"/>
+            <w:kern w:val="0"/>
+            <w14:ligatures w14:val="none"/>
+          </w:rPr>
+          <w:t>https://www.investing.com/commodities/natural-gas-historical-data</w:t>
+        </w:r>
+      </w:hyperlink>
+    </w:p>
+    <w:p>
+      <w:pPr>
+        <w:ind w:left="720"/>
+      </w:pPr>
     </w:p>
     <w:p/>
     <w:sectPr>
@@ -584,6 +779,41 @@
     <w:semiHidden/>
     <w:unhideWhenUsed/>
   </w:style>
+  <w:style w:type="character" w:styleId="Hyperlink">
+    <w:name w:val="Hyperlink"/>
+    <w:basedOn w:val="DefaultParagraphFont"/>
+    <w:uiPriority w:val="99"/>
+    <w:unhideWhenUsed/>
+    <w:rsid w:val="005A51CE"/>
+    <w:rPr>
+      <w:color w:val="0563C1" w:themeColor="hyperlink"/>
+      <w:u w:val="single"/>
+    </w:rPr>
+  </w:style>
+  <w:style w:type="character" w:styleId="UnresolvedMention">
+    <w:name w:val="Unresolved Mention"/>
+    <w:basedOn w:val="DefaultParagraphFont"/>
+    <w:uiPriority w:val="99"/>
+    <w:semiHidden/>
+    <w:unhideWhenUsed/>
+    <w:rsid w:val="005A51CE"/>
+    <w:rPr>
+      <w:color w:val="605E5C"/>
+      <w:shd w:val="clear" w:color="auto" w:fill="E1DFDD"/>
+    </w:rPr>
+  </w:style>
+  <w:style w:type="character" w:styleId="FollowedHyperlink">
+    <w:name w:val="FollowedHyperlink"/>
+    <w:basedOn w:val="DefaultParagraphFont"/>
+    <w:uiPriority w:val="99"/>
+    <w:semiHidden/>
+    <w:unhideWhenUsed/>
+    <w:rsid w:val="005A51CE"/>
+    <w:rPr>
+      <w:color w:val="954F72" w:themeColor="followedHyperlink"/>
+      <w:u w:val="single"/>
+    </w:rPr>
+  </w:style>
 </w:styles>
 </file>
 

</xml_diff>

<commit_message>
Add Natural Gas Consumption Data
</commit_message>
<xml_diff>
--- a/report/CS5990 Report.docx
+++ b/report/CS5990 Report.docx
@@ -9,16 +9,7 @@
     </w:p>
     <w:p>
       <w:r>
-        <w:t>Understanding the relationship between Natural Gas Prices and Heating Degree Days (HDD) holds significance in forecasting and analyzing real-world metrics</w:t>
-      </w:r>
-      <w:r>
-        <w:t>, such as i</w:t>
-      </w:r>
-      <w:r>
-        <w:t>n predicting oil future prices.</w:t>
-      </w:r>
-      <w:r>
-        <w:t xml:space="preserve"> This project aims to investigate the relationship, if any, that exists directly between HDD and Natural Gas Prices. </w:t>
+        <w:t xml:space="preserve">Understanding the relationship between Natural Gas Prices and Heating Degree Days (HDD) holds significance in forecasting and analyzing real-world metrics, such as in predicting oil future prices. This project aims to investigate the relationship, if any, that exists directly between HDD and Natural Gas Prices. </w:t>
       </w:r>
     </w:p>
     <w:p>
@@ -55,6 +46,18 @@
       </w:r>
       <w:r>
         <w:t xml:space="preserve"> </w:t>
+      </w:r>
+      <w:r>
+        <w:t>The data sources for this project can be found at the end of the document.</w:t>
+      </w:r>
+      <w:r>
+        <w:t xml:space="preserve"> All data sources are reporting on national averages form the United States.</w:t>
+      </w:r>
+    </w:p>
+    <w:p/>
+    <w:p>
+      <w:r>
+        <w:t>HDD and Natural Gas Price</w:t>
       </w:r>
     </w:p>
     <w:p>
@@ -71,6 +74,9 @@
     <w:p/>
     <w:p>
       <w:r>
+        <w:rPr>
+          <w:noProof/>
+        </w:rPr>
         <w:drawing>
           <wp:inline distT="0" distB="0" distL="0" distR="0" wp14:anchorId="7079B422" wp14:editId="49A49A4A">
             <wp:extent cx="5361717" cy="3890682"/>
@@ -108,52 +114,110 @@
         </w:drawing>
       </w:r>
     </w:p>
+    <w:p>
+      <w:r>
+        <w:t xml:space="preserve">As can be viewed on the graph, the HDD follows a mostly consistent sinusoidal pattern, while natural gas price follows a much more erratic pattern. This can be explained easily. Heating Degree days are a simple </w:t>
+      </w:r>
+      <w:r>
+        <w:lastRenderedPageBreak/>
+        <w:t xml:space="preserve">environmental measure, where consistency can be expected. The HDD for a given month in winter will </w:t>
+      </w:r>
+      <w:r>
+        <w:t xml:space="preserve">consistently reflect the colder temperatures that the US experiences. </w:t>
+      </w:r>
+      <w:r>
+        <w:t xml:space="preserve">Winters have variation in temperature, causing </w:t>
+      </w:r>
+      <w:proofErr w:type="gramStart"/>
+      <w:r>
+        <w:t>the different</w:t>
+      </w:r>
+      <w:proofErr w:type="gramEnd"/>
+      <w:r>
+        <w:t xml:space="preserve"> peaks in HDD over the years.</w:t>
+      </w:r>
+    </w:p>
+    <w:p>
+      <w:r>
+        <w:tab/>
+        <w:t xml:space="preserve">Natural Gas Prices, however, are much more tied to the state of the world and the people in it. According to an energy outlook report conducted by the US Energy Information Administration, the </w:t>
+      </w:r>
+      <w:proofErr w:type="gramStart"/>
+      <w:r>
+        <w:t>spikes in</w:t>
+      </w:r>
+      <w:proofErr w:type="gramEnd"/>
+      <w:r>
+        <w:t xml:space="preserve"> in December of 2000, and February 2014 can be explained by historically cold weather. The spike in 2005 is a direct result of hurricanes Katrina and Rita. Furthermore, the 2008 economic collapse led to the peak in the corresponding year. </w:t>
+      </w:r>
+    </w:p>
+    <w:p>
+      <w:r>
+        <w:tab/>
+        <w:t>Directly correlating data produces no meaningful results,</w:t>
+      </w:r>
+      <w:r>
+        <w:t xml:space="preserve"> producing r</w:t>
+      </w:r>
+      <w:r>
+        <w:rPr>
+          <w:vertAlign w:val="superscript"/>
+        </w:rPr>
+        <w:t>2</w:t>
+      </w:r>
+      <w:r>
+        <w:t>=</w:t>
+      </w:r>
+      <w:r>
+        <w:t xml:space="preserve"> 0.007</w:t>
+      </w:r>
+      <w:r>
+        <w:t>, as to be expected. To analyze the data more thoroughly, the data was broken into the trend line</w:t>
+      </w:r>
+      <w:r>
+        <w:t xml:space="preserve"> (</w:t>
+      </w:r>
+      <w:r>
+        <w:t>underlying pattern or tendency of the data</w:t>
+      </w:r>
+      <w:proofErr w:type="gramStart"/>
+      <w:r>
+        <w:t xml:space="preserve">) </w:t>
+      </w:r>
+      <w:r>
+        <w:t>,</w:t>
+      </w:r>
+      <w:proofErr w:type="gramEnd"/>
+      <w:r>
+        <w:t xml:space="preserve"> the seasonal pattern</w:t>
+      </w:r>
+      <w:r>
+        <w:t>(</w:t>
+      </w:r>
+      <w:r>
+        <w:t>regular, recurring fluctuations or patterns within the data</w:t>
+      </w:r>
+      <w:r>
+        <w:t>) and the residual (</w:t>
+      </w:r>
+      <w:r>
+        <w:t>data that remains after removing the trend and seasonal components</w:t>
+      </w:r>
+      <w:r>
+        <w:t>).</w:t>
+      </w:r>
+    </w:p>
     <w:p/>
-    <w:p/>
-    <w:p>
-      <w:r>
-        <w:t xml:space="preserve"> This project seeks to delve into this pivotal correlation, employing computer science methodologies to construct an accurate predictive model.</w:t>
-      </w:r>
-    </w:p>
-    <w:p/>
-    <w:p>
-      <w:r>
-        <w:t>By leveraging datasets sourced from online repositories, this study aims to establish a robust model capable of forecasting Natural Gas Prices based on Heating Degree Days. Through rigorous data analysis and utilization of computer science concepts, the project endeavors to uncover patterns, dependencies, and trends between these metrics.</w:t>
-      </w:r>
-    </w:p>
-    <w:p/>
-    <w:p>
-      <w:r>
-        <w:t>The relevance of this experience extends beyond its immediate scope, offering invaluable insights into the construction and application of predictive models in predicting critical financial indicators like oil future prices. A meticulous meta-analysis will be conducted to assess the model's accuracy, thus shedding light on its reliability and efficacy in real-world predictive scenarios.</w:t>
-      </w:r>
-    </w:p>
-    <w:p/>
-    <w:p>
-      <w:r>
-        <w:t>In essence, this project embodies the intersection of data science, computer science, and financial analysis, offering a comprehensive exploration into the predictive modeling of Natural Gas Prices in correlation with Heating Degree Days, ultimately contributing to the understanding and prediction of crucial economic metrics.</w:t>
-      </w:r>
-    </w:p>
-    <w:p/>
-    <w:p>
-      <w:r>
-        <w:t>Time Series Graphs:</w:t>
-      </w:r>
-    </w:p>
-    <w:p>
-      <w:r>
-        <w:t>HDD Over Time</w:t>
-      </w:r>
-    </w:p>
     <w:p>
       <w:r>
         <w:rPr>
           <w:noProof/>
         </w:rPr>
         <w:drawing>
-          <wp:inline distT="0" distB="0" distL="0" distR="0" wp14:anchorId="2528DD99" wp14:editId="2E24B501">
-            <wp:extent cx="4152534" cy="3191435"/>
-            <wp:effectExtent l="0" t="0" r="635" b="9525"/>
-            <wp:docPr id="1030335395" name="Picture 1" descr="A blue lines on a white background&#10;&#10;Description automatically generated"/>
+          <wp:inline distT="0" distB="0" distL="0" distR="0" wp14:anchorId="3A7F346A" wp14:editId="0EAD5D8A">
+            <wp:extent cx="5561023" cy="4437530"/>
+            <wp:effectExtent l="0" t="0" r="1905" b="1270"/>
+            <wp:docPr id="909337595" name="Picture 1" descr="A graph of a computer&#10;&#10;Description automatically generated with medium confidence"/>
             <wp:cNvGraphicFramePr>
               <a:graphicFrameLocks xmlns:a="http://schemas.openxmlformats.org/drawingml/2006/main" noChangeAspect="1"/>
             </wp:cNvGraphicFramePr>
@@ -161,7 +225,7 @@
               <a:graphicData uri="http://schemas.openxmlformats.org/drawingml/2006/picture">
                 <pic:pic xmlns:pic="http://schemas.openxmlformats.org/drawingml/2006/picture">
                   <pic:nvPicPr>
-                    <pic:cNvPr id="1030335395" name="Picture 1" descr="A blue lines on a white background&#10;&#10;Description automatically generated"/>
+                    <pic:cNvPr id="909337595" name="Picture 1" descr="A graph of a computer&#10;&#10;Description automatically generated with medium confidence"/>
                     <pic:cNvPicPr/>
                   </pic:nvPicPr>
                   <pic:blipFill>
@@ -173,7 +237,7 @@
                   <pic:spPr>
                     <a:xfrm>
                       <a:off x="0" y="0"/>
-                      <a:ext cx="4154188" cy="3192706"/>
+                      <a:ext cx="5562225" cy="4438489"/>
                     </a:xfrm>
                     <a:prstGeom prst="rect">
                       <a:avLst/>
@@ -188,25 +252,15 @@
     </w:p>
     <w:p>
       <w:r>
-        <w:t>What it means</w:t>
-      </w:r>
-    </w:p>
-    <w:p>
-      <w:r>
-        <w:t>Natural Gas Price over Time</w:t>
-      </w:r>
-    </w:p>
-    <w:p>
-      <w:r>
         <w:rPr>
           <w:noProof/>
         </w:rPr>
         <w:lastRenderedPageBreak/>
         <w:drawing>
-          <wp:inline distT="0" distB="0" distL="0" distR="0" wp14:anchorId="48723514" wp14:editId="3D1C6548">
-            <wp:extent cx="4107010" cy="3254188"/>
-            <wp:effectExtent l="0" t="0" r="8255" b="3810"/>
-            <wp:docPr id="772790530" name="Picture 1" descr="A graph showing a natural gas price&#10;&#10;Description automatically generated"/>
+          <wp:inline distT="0" distB="0" distL="0" distR="0" wp14:anchorId="058C53AF" wp14:editId="0D8D5DB3">
+            <wp:extent cx="5061288" cy="4043082"/>
+            <wp:effectExtent l="0" t="0" r="6350" b="0"/>
+            <wp:docPr id="1688734595" name="Picture 1" descr="A screenshot of a graph&#10;&#10;Description automatically generated"/>
             <wp:cNvGraphicFramePr>
               <a:graphicFrameLocks xmlns:a="http://schemas.openxmlformats.org/drawingml/2006/main" noChangeAspect="1"/>
             </wp:cNvGraphicFramePr>
@@ -214,7 +268,7 @@
               <a:graphicData uri="http://schemas.openxmlformats.org/drawingml/2006/picture">
                 <pic:pic xmlns:pic="http://schemas.openxmlformats.org/drawingml/2006/picture">
                   <pic:nvPicPr>
-                    <pic:cNvPr id="772790530" name="Picture 1" descr="A graph showing a natural gas price&#10;&#10;Description automatically generated"/>
+                    <pic:cNvPr id="1688734595" name="Picture 1" descr="A screenshot of a graph&#10;&#10;Description automatically generated"/>
                     <pic:cNvPicPr/>
                   </pic:nvPicPr>
                   <pic:blipFill>
@@ -226,7 +280,7 @@
                   <pic:spPr>
                     <a:xfrm>
                       <a:off x="0" y="0"/>
-                      <a:ext cx="4109545" cy="3256196"/>
+                      <a:ext cx="5062095" cy="4043727"/>
                     </a:xfrm>
                     <a:prstGeom prst="rect">
                       <a:avLst/>
@@ -239,56 +293,665 @@
         </w:drawing>
       </w:r>
     </w:p>
-    <w:p>
-      <w:r>
-        <w:t>What it means</w:t>
-      </w:r>
-    </w:p>
     <w:p/>
     <w:p>
-      <w:r>
-        <w:t xml:space="preserve">Scatter Plot relationship between HDD vs Natural Gas Price. (each point is a specific </w:t>
+      <w:pPr>
+        <w:ind w:firstLine="720"/>
+      </w:pPr>
+      <w:r>
+        <w:t>The seasonal trend lines,</w:t>
+      </w:r>
+      <w:r>
+        <w:t xml:space="preserve"> of the Gas prices are of </w:t>
       </w:r>
       <w:proofErr w:type="gramStart"/>
       <w:r>
+        <w:t>particular note</w:t>
+      </w:r>
+      <w:proofErr w:type="gramEnd"/>
+      <w:r>
+        <w:t xml:space="preserve"> here. As can be seen, there is a regular yearly large spike, and another regular smaller spike. This corresponds to a </w:t>
+      </w:r>
+      <w:proofErr w:type="spellStart"/>
+      <w:r>
+        <w:t>seaonal</w:t>
+      </w:r>
+      <w:proofErr w:type="spellEnd"/>
+      <w:r>
+        <w:t xml:space="preserve"> increase in price in </w:t>
+      </w:r>
+      <w:proofErr w:type="gramStart"/>
+      <w:r>
+        <w:t>both the</w:t>
+      </w:r>
+      <w:proofErr w:type="gramEnd"/>
+      <w:r>
+        <w:t xml:space="preserve"> winter in the summer. “Residential and commercial sector consumption of natural gas typically triples between the summer (April – September) and winter (October – March) because of demand for space heating” (US Energy Information Administration). </w:t>
+      </w:r>
+      <w:proofErr w:type="gramStart"/>
+      <w:r>
+        <w:t>However</w:t>
+      </w:r>
+      <w:proofErr w:type="gramEnd"/>
+      <w:r>
+        <w:t xml:space="preserve"> this smaller spike in the summer can be explained by </w:t>
+      </w:r>
+      <w:proofErr w:type="gramStart"/>
+      <w:r>
+        <w:t>uptick</w:t>
+      </w:r>
+      <w:proofErr w:type="gramEnd"/>
+      <w:r>
+        <w:t xml:space="preserve"> in electricity demand (where electricity is generated by natural gas) for air conditioning.</w:t>
+      </w:r>
+    </w:p>
+    <w:p>
+      <w:pPr>
+        <w:ind w:firstLine="720"/>
+      </w:pPr>
+    </w:p>
+    <w:p>
+      <w:pPr>
+        <w:ind w:firstLine="720"/>
+      </w:pPr>
+      <w:r>
+        <w:t>The following is the graph comparing the seasonal lines of HDD vs Natural Gas Price</w:t>
+      </w:r>
+    </w:p>
+    <w:p>
+      <w:pPr>
+        <w:ind w:firstLine="720"/>
+      </w:pPr>
+      <w:r>
+        <w:rPr>
+          <w:noProof/>
+        </w:rPr>
+        <w:lastRenderedPageBreak/>
+        <w:drawing>
+          <wp:inline distT="0" distB="0" distL="0" distR="0" wp14:anchorId="04838E35" wp14:editId="71E1F827">
+            <wp:extent cx="4298167" cy="3433482"/>
+            <wp:effectExtent l="0" t="0" r="7620" b="0"/>
+            <wp:docPr id="2018019189" name="Picture 1" descr="A graph showing a graph of a graph&#10;&#10;Description automatically generated with medium confidence"/>
+            <wp:cNvGraphicFramePr>
+              <a:graphicFrameLocks xmlns:a="http://schemas.openxmlformats.org/drawingml/2006/main" noChangeAspect="1"/>
+            </wp:cNvGraphicFramePr>
+            <a:graphic xmlns:a="http://schemas.openxmlformats.org/drawingml/2006/main">
+              <a:graphicData uri="http://schemas.openxmlformats.org/drawingml/2006/picture">
+                <pic:pic xmlns:pic="http://schemas.openxmlformats.org/drawingml/2006/picture">
+                  <pic:nvPicPr>
+                    <pic:cNvPr id="2018019189" name="Picture 1" descr="A graph showing a graph of a graph&#10;&#10;Description automatically generated with medium confidence"/>
+                    <pic:cNvPicPr/>
+                  </pic:nvPicPr>
+                  <pic:blipFill>
+                    <a:blip r:embed="rId7"/>
+                    <a:stretch>
+                      <a:fillRect/>
+                    </a:stretch>
+                  </pic:blipFill>
+                  <pic:spPr>
+                    <a:xfrm>
+                      <a:off x="0" y="0"/>
+                      <a:ext cx="4306800" cy="3440378"/>
+                    </a:xfrm>
+                    <a:prstGeom prst="rect">
+                      <a:avLst/>
+                    </a:prstGeom>
+                  </pic:spPr>
+                </pic:pic>
+              </a:graphicData>
+            </a:graphic>
+          </wp:inline>
+        </w:drawing>
+      </w:r>
+    </w:p>
+    <w:p>
+      <w:pPr>
+        <w:ind w:firstLine="720"/>
+        <w:jc w:val="both"/>
+      </w:pPr>
+    </w:p>
+    <w:p>
+      <w:pPr>
+        <w:ind w:firstLine="720"/>
+        <w:jc w:val="both"/>
+      </w:pPr>
+      <w:r>
+        <w:t>This graph shows a stronger correlation of r</w:t>
+      </w:r>
+      <w:r>
+        <w:rPr>
+          <w:vertAlign w:val="superscript"/>
+        </w:rPr>
+        <w:t>2</w:t>
+      </w:r>
+      <w:r>
+        <w:t>=0.311. In addition to HDD, the corresponding metric for cooling</w:t>
+      </w:r>
+      <w:r>
+        <w:t xml:space="preserve"> degree days (CDD) is accounted for in the Natural Gas Price seasonal trend, while it is not accounted for in the HDD line. </w:t>
+      </w:r>
+      <w:r>
+        <w:t>By filtering out months April-September, we can see a higher level of correlation between seasonal trend lines where r</w:t>
+      </w:r>
+      <w:r>
+        <w:rPr>
+          <w:vertAlign w:val="superscript"/>
+        </w:rPr>
+        <w:t>2</w:t>
+      </w:r>
+      <w:r>
+        <w:t>=</w:t>
+      </w:r>
+      <w:r>
+        <w:t xml:space="preserve"> 0.417</w:t>
+      </w:r>
+    </w:p>
+    <w:p>
+      <w:pPr>
+        <w:ind w:firstLine="720"/>
+        <w:jc w:val="both"/>
+      </w:pPr>
+      <w:r>
+        <w:rPr>
+          <w:noProof/>
+        </w:rPr>
+        <w:drawing>
+          <wp:inline distT="0" distB="0" distL="0" distR="0" wp14:anchorId="7E54B476" wp14:editId="61754C28">
+            <wp:extent cx="4445699" cy="3424518"/>
+            <wp:effectExtent l="0" t="0" r="0" b="5080"/>
+            <wp:docPr id="1773032437" name="Picture 1" descr="A graph of a comparison of seasonal data&#10;&#10;Description automatically generated"/>
+            <wp:cNvGraphicFramePr>
+              <a:graphicFrameLocks xmlns:a="http://schemas.openxmlformats.org/drawingml/2006/main" noChangeAspect="1"/>
+            </wp:cNvGraphicFramePr>
+            <a:graphic xmlns:a="http://schemas.openxmlformats.org/drawingml/2006/main">
+              <a:graphicData uri="http://schemas.openxmlformats.org/drawingml/2006/picture">
+                <pic:pic xmlns:pic="http://schemas.openxmlformats.org/drawingml/2006/picture">
+                  <pic:nvPicPr>
+                    <pic:cNvPr id="1773032437" name="Picture 1" descr="A graph of a comparison of seasonal data&#10;&#10;Description automatically generated"/>
+                    <pic:cNvPicPr/>
+                  </pic:nvPicPr>
+                  <pic:blipFill>
+                    <a:blip r:embed="rId8"/>
+                    <a:stretch>
+                      <a:fillRect/>
+                    </a:stretch>
+                  </pic:blipFill>
+                  <pic:spPr>
+                    <a:xfrm>
+                      <a:off x="0" y="0"/>
+                      <a:ext cx="4452540" cy="3429788"/>
+                    </a:xfrm>
+                    <a:prstGeom prst="rect">
+                      <a:avLst/>
+                    </a:prstGeom>
+                  </pic:spPr>
+                </pic:pic>
+              </a:graphicData>
+            </a:graphic>
+          </wp:inline>
+        </w:drawing>
+      </w:r>
+    </w:p>
+    <w:p>
+      <w:pPr>
+        <w:ind w:firstLine="720"/>
+        <w:jc w:val="both"/>
+      </w:pPr>
+      <w:r>
+        <w:lastRenderedPageBreak/>
+        <w:t xml:space="preserve">Even </w:t>
+      </w:r>
+      <w:proofErr w:type="gramStart"/>
+      <w:r>
+        <w:t>the with</w:t>
+      </w:r>
+      <w:proofErr w:type="gramEnd"/>
+      <w:r>
+        <w:t xml:space="preserve"> the just the seasonal trends </w:t>
+      </w:r>
+      <w:proofErr w:type="gramStart"/>
+      <w:r>
+        <w:t>extrapolated</w:t>
+      </w:r>
+      <w:proofErr w:type="gramEnd"/>
+      <w:r>
+        <w:t xml:space="preserve"> and the warmer months removed, there is still not a incredibly strong correlation between HDD and Natural Gas Price. </w:t>
+      </w:r>
+      <w:r>
+        <w:t>Furthermore, no obvious correlation or trend line exists when looking at a scatter plot between HDD and Natural Gas Price:</w:t>
+      </w:r>
+    </w:p>
+    <w:p>
+      <w:pPr>
+        <w:ind w:firstLine="720"/>
+        <w:jc w:val="both"/>
+      </w:pPr>
+      <w:r>
+        <w:drawing>
+          <wp:inline distT="0" distB="0" distL="0" distR="0" wp14:anchorId="191701F6" wp14:editId="34AD0B30">
+            <wp:extent cx="3639671" cy="2946709"/>
+            <wp:effectExtent l="0" t="0" r="0" b="6350"/>
+            <wp:docPr id="19347167" name="Picture 1" descr="A graph of blue dots&#10;&#10;Description automatically generated"/>
+            <wp:cNvGraphicFramePr>
+              <a:graphicFrameLocks xmlns:a="http://schemas.openxmlformats.org/drawingml/2006/main" noChangeAspect="1"/>
+            </wp:cNvGraphicFramePr>
+            <a:graphic xmlns:a="http://schemas.openxmlformats.org/drawingml/2006/main">
+              <a:graphicData uri="http://schemas.openxmlformats.org/drawingml/2006/picture">
+                <pic:pic xmlns:pic="http://schemas.openxmlformats.org/drawingml/2006/picture">
+                  <pic:nvPicPr>
+                    <pic:cNvPr id="19347167" name="Picture 1" descr="A graph of blue dots&#10;&#10;Description automatically generated"/>
+                    <pic:cNvPicPr/>
+                  </pic:nvPicPr>
+                  <pic:blipFill>
+                    <a:blip r:embed="rId9"/>
+                    <a:stretch>
+                      <a:fillRect/>
+                    </a:stretch>
+                  </pic:blipFill>
+                  <pic:spPr>
+                    <a:xfrm>
+                      <a:off x="0" y="0"/>
+                      <a:ext cx="3640728" cy="2947565"/>
+                    </a:xfrm>
+                    <a:prstGeom prst="rect">
+                      <a:avLst/>
+                    </a:prstGeom>
+                  </pic:spPr>
+                </pic:pic>
+              </a:graphicData>
+            </a:graphic>
+          </wp:inline>
+        </w:drawing>
+      </w:r>
+    </w:p>
+    <w:p>
+      <w:r>
+        <w:t>As can be seen, no clear trend exists where strictly higher HDD leads to strictly higher Gas Price. The conclusion can therefore be drawn that Natural Gas Price and HDD are n</w:t>
+      </w:r>
+      <w:r>
+        <w:t>ot directly correlated.</w:t>
+      </w:r>
+    </w:p>
+    <w:p/>
+    <w:p>
+      <w:r>
+        <w:t>Oil Futures</w:t>
+      </w:r>
+      <w:r>
+        <w:t>:</w:t>
+      </w:r>
+    </w:p>
+    <w:p>
+      <w:r>
+        <w:t xml:space="preserve">The price of predicting Natural Gas Oil Futures was of interest. If a correlation between HDD and Natural Gas could be found, a model could be built to potentially predict oil future prices. Different types of oil futures </w:t>
+      </w:r>
+      <w:proofErr w:type="gramStart"/>
+      <w:r>
+        <w:t>exists</w:t>
+      </w:r>
+      <w:proofErr w:type="gramEnd"/>
+      <w:r>
+        <w:t xml:space="preserve"> for different types of oil (crude, natural gas, </w:t>
+      </w:r>
+      <w:r>
+        <w:t>etc.).</w:t>
+      </w:r>
+      <w:r>
+        <w:t xml:space="preserve"> </w:t>
+      </w:r>
+      <w:r>
+        <w:t>Natural Gas F</w:t>
+      </w:r>
+      <w:r>
+        <w:t>utures are heavily dependent on the price of natural gas</w:t>
+      </w:r>
+      <w:r>
+        <w:t xml:space="preserve"> as can be seen below (r</w:t>
+      </w:r>
+      <w:r>
+        <w:rPr>
+          <w:vertAlign w:val="superscript"/>
+        </w:rPr>
+        <w:t>2</w:t>
+      </w:r>
+      <w:r>
+        <w:t>=0.93)</w:t>
+      </w:r>
+    </w:p>
+    <w:p/>
+    <w:p>
+      <w:r>
+        <w:lastRenderedPageBreak/>
+        <w:drawing>
+          <wp:inline distT="0" distB="0" distL="0" distR="0" wp14:anchorId="120C5091" wp14:editId="68ED1768">
+            <wp:extent cx="3737794" cy="2707341"/>
+            <wp:effectExtent l="0" t="0" r="0" b="0"/>
+            <wp:docPr id="463281146" name="Picture 1" descr="A graph of gas prices&#10;&#10;Description automatically generated"/>
+            <wp:cNvGraphicFramePr>
+              <a:graphicFrameLocks xmlns:a="http://schemas.openxmlformats.org/drawingml/2006/main" noChangeAspect="1"/>
+            </wp:cNvGraphicFramePr>
+            <a:graphic xmlns:a="http://schemas.openxmlformats.org/drawingml/2006/main">
+              <a:graphicData uri="http://schemas.openxmlformats.org/drawingml/2006/picture">
+                <pic:pic xmlns:pic="http://schemas.openxmlformats.org/drawingml/2006/picture">
+                  <pic:nvPicPr>
+                    <pic:cNvPr id="463281146" name="Picture 1" descr="A graph of gas prices&#10;&#10;Description automatically generated"/>
+                    <pic:cNvPicPr/>
+                  </pic:nvPicPr>
+                  <pic:blipFill rotWithShape="1">
+                    <a:blip r:embed="rId10"/>
+                    <a:srcRect b="8586"/>
+                    <a:stretch/>
+                  </pic:blipFill>
+                  <pic:spPr bwMode="auto">
+                    <a:xfrm>
+                      <a:off x="0" y="0"/>
+                      <a:ext cx="3739987" cy="2708930"/>
+                    </a:xfrm>
+                    <a:prstGeom prst="rect">
+                      <a:avLst/>
+                    </a:prstGeom>
+                    <a:ln>
+                      <a:noFill/>
+                    </a:ln>
+                    <a:extLst>
+                      <a:ext uri="{53640926-AAD7-44D8-BBD7-CCE9431645EC}">
+                        <a14:shadowObscured xmlns:a14="http://schemas.microsoft.com/office/drawing/2010/main"/>
+                      </a:ext>
+                    </a:extLst>
+                  </pic:spPr>
+                </pic:pic>
+              </a:graphicData>
+            </a:graphic>
+          </wp:inline>
+        </w:drawing>
+      </w:r>
+    </w:p>
+    <w:p>
+      <w:r>
+        <w:t xml:space="preserve">Because Oil Futures are so heavily based on the price of natural gas, it reasonably follows that they are strongly correlated. And </w:t>
+      </w:r>
+      <w:proofErr w:type="gramStart"/>
+      <w:r>
+        <w:t>furthermore</w:t>
+      </w:r>
+      <w:proofErr w:type="gramEnd"/>
+      <w:r>
+        <w:t xml:space="preserve"> the prediction/correlation of these futures with HDD has the same issues.</w:t>
+      </w:r>
+    </w:p>
+    <w:p>
+      <w:r>
+        <w:tab/>
+        <w:t xml:space="preserve">When examining the seasonal increases in Natural Gas Prices, the obvious suspected reason that the price increases seasonally is the increase in consumption. It was therefore intriguing to research the correlation between HDD and the consumption of natural gas. While the price of natural gas has many causes for its fluctuation, it is logical to suspect that an increase in demand/consumption for natural gas would lead to a higher price. If a model can be accurately created between HDD and natural gas </w:t>
+      </w:r>
+      <w:proofErr w:type="gramStart"/>
+      <w:r>
+        <w:t>consumption,  then</w:t>
+      </w:r>
+      <w:proofErr w:type="gramEnd"/>
+      <w:r>
+        <w:t xml:space="preserve"> this could potentially be of use for a larger model taking into account more factors for the prediction of natural gas price (and by extension oil future prices).</w:t>
+      </w:r>
+    </w:p>
+    <w:p>
+      <w:r>
+        <w:tab/>
+        <w:t>The correlation between HDD and natural gas consumption is logical and well documented. Unfortunately, the publicly available datasets were not able to show any correlation:</w:t>
+      </w:r>
+    </w:p>
+    <w:p>
+      <w:r>
+        <w:drawing>
+          <wp:inline distT="0" distB="0" distL="0" distR="0" wp14:anchorId="0BDF749C" wp14:editId="2DDFF52A">
+            <wp:extent cx="3476888" cy="2814918"/>
+            <wp:effectExtent l="0" t="0" r="0" b="5080"/>
+            <wp:docPr id="758521676" name="Picture 1" descr="A graph with blue dots and a red line&#10;&#10;Description automatically generated"/>
+            <wp:cNvGraphicFramePr>
+              <a:graphicFrameLocks xmlns:a="http://schemas.openxmlformats.org/drawingml/2006/main" noChangeAspect="1"/>
+            </wp:cNvGraphicFramePr>
+            <a:graphic xmlns:a="http://schemas.openxmlformats.org/drawingml/2006/main">
+              <a:graphicData uri="http://schemas.openxmlformats.org/drawingml/2006/picture">
+                <pic:pic xmlns:pic="http://schemas.openxmlformats.org/drawingml/2006/picture">
+                  <pic:nvPicPr>
+                    <pic:cNvPr id="758521676" name="Picture 1" descr="A graph with blue dots and a red line&#10;&#10;Description automatically generated"/>
+                    <pic:cNvPicPr/>
+                  </pic:nvPicPr>
+                  <pic:blipFill>
+                    <a:blip r:embed="rId11"/>
+                    <a:stretch>
+                      <a:fillRect/>
+                    </a:stretch>
+                  </pic:blipFill>
+                  <pic:spPr>
+                    <a:xfrm>
+                      <a:off x="0" y="0"/>
+                      <a:ext cx="3477949" cy="2815777"/>
+                    </a:xfrm>
+                    <a:prstGeom prst="rect">
+                      <a:avLst/>
+                    </a:prstGeom>
+                  </pic:spPr>
+                </pic:pic>
+              </a:graphicData>
+            </a:graphic>
+          </wp:inline>
+        </w:drawing>
+      </w:r>
+    </w:p>
+    <w:p>
+      <w:r>
+        <w:lastRenderedPageBreak/>
+        <w:t>Even when removing the summer months, no meaningful correlation above r</w:t>
+      </w:r>
+      <w:r>
+        <w:rPr>
+          <w:vertAlign w:val="superscript"/>
+        </w:rPr>
+        <w:t>2</w:t>
+      </w:r>
+      <w:r>
+        <w:t>&gt;=0.1 is achieved.</w:t>
+      </w:r>
+    </w:p>
+    <w:p>
+      <w:r>
+        <w:drawing>
+          <wp:inline distT="0" distB="0" distL="0" distR="0" wp14:anchorId="2E1AE6D9" wp14:editId="67417CD1">
+            <wp:extent cx="3829406" cy="3083858"/>
+            <wp:effectExtent l="0" t="0" r="0" b="2540"/>
+            <wp:docPr id="1503068704" name="Picture 1" descr="A graph of blue dots and red line&#10;&#10;Description automatically generated"/>
+            <wp:cNvGraphicFramePr>
+              <a:graphicFrameLocks xmlns:a="http://schemas.openxmlformats.org/drawingml/2006/main" noChangeAspect="1"/>
+            </wp:cNvGraphicFramePr>
+            <a:graphic xmlns:a="http://schemas.openxmlformats.org/drawingml/2006/main">
+              <a:graphicData uri="http://schemas.openxmlformats.org/drawingml/2006/picture">
+                <pic:pic xmlns:pic="http://schemas.openxmlformats.org/drawingml/2006/picture">
+                  <pic:nvPicPr>
+                    <pic:cNvPr id="1503068704" name="Picture 1" descr="A graph of blue dots and red line&#10;&#10;Description automatically generated"/>
+                    <pic:cNvPicPr/>
+                  </pic:nvPicPr>
+                  <pic:blipFill>
+                    <a:blip r:embed="rId12"/>
+                    <a:stretch>
+                      <a:fillRect/>
+                    </a:stretch>
+                  </pic:blipFill>
+                  <pic:spPr>
+                    <a:xfrm>
+                      <a:off x="0" y="0"/>
+                      <a:ext cx="3831523" cy="3085563"/>
+                    </a:xfrm>
+                    <a:prstGeom prst="rect">
+                      <a:avLst/>
+                    </a:prstGeom>
+                  </pic:spPr>
+                </pic:pic>
+              </a:graphicData>
+            </a:graphic>
+          </wp:inline>
+        </w:drawing>
+      </w:r>
+    </w:p>
+    <w:p>
+      <w:r>
+        <w:t xml:space="preserve">With other datasets in a more limited </w:t>
+      </w:r>
+      <w:proofErr w:type="gramStart"/>
+      <w:r>
         <w:t>time period</w:t>
       </w:r>
       <w:proofErr w:type="gramEnd"/>
       <w:r>
-        <w:t>, x axis is time, and y will be both HDD and Natural Gas Price) Have to scale the graph’s y axis to 2 different scales.</w:t>
+        <w:t xml:space="preserve"> the following figures had been produced:</w:t>
+      </w:r>
+    </w:p>
+    <w:p>
+      <w:r>
+        <w:drawing>
+          <wp:inline distT="0" distB="0" distL="0" distR="0" wp14:anchorId="59B7B595" wp14:editId="7ABF15C2">
+            <wp:extent cx="3487271" cy="2342800"/>
+            <wp:effectExtent l="0" t="0" r="0" b="635"/>
+            <wp:docPr id="351682471" name="Picture 1" descr="A graph of a graph showing the average temperature of a natural gas company&#10;&#10;Description automatically generated with medium confidence"/>
+            <wp:cNvGraphicFramePr>
+              <a:graphicFrameLocks xmlns:a="http://schemas.openxmlformats.org/drawingml/2006/main" noChangeAspect="1"/>
+            </wp:cNvGraphicFramePr>
+            <a:graphic xmlns:a="http://schemas.openxmlformats.org/drawingml/2006/main">
+              <a:graphicData uri="http://schemas.openxmlformats.org/drawingml/2006/picture">
+                <pic:pic xmlns:pic="http://schemas.openxmlformats.org/drawingml/2006/picture">
+                  <pic:nvPicPr>
+                    <pic:cNvPr id="351682471" name="Picture 1" descr="A graph of a graph showing the average temperature of a natural gas company&#10;&#10;Description automatically generated with medium confidence"/>
+                    <pic:cNvPicPr/>
+                  </pic:nvPicPr>
+                  <pic:blipFill>
+                    <a:blip r:embed="rId13"/>
+                    <a:stretch>
+                      <a:fillRect/>
+                    </a:stretch>
+                  </pic:blipFill>
+                  <pic:spPr>
+                    <a:xfrm>
+                      <a:off x="0" y="0"/>
+                      <a:ext cx="3494441" cy="2347617"/>
+                    </a:xfrm>
+                    <a:prstGeom prst="rect">
+                      <a:avLst/>
+                    </a:prstGeom>
+                  </pic:spPr>
+                </pic:pic>
+              </a:graphicData>
+            </a:graphic>
+          </wp:inline>
+        </w:drawing>
+      </w:r>
+    </w:p>
+    <w:p>
+      <w:r>
+        <w:rPr>
+          <w:noProof/>
+        </w:rPr>
+        <w:lastRenderedPageBreak/>
+        <w:drawing>
+          <wp:inline distT="0" distB="0" distL="0" distR="0" wp14:anchorId="08B4F313" wp14:editId="40B239AB">
+            <wp:extent cx="5378824" cy="2239453"/>
+            <wp:effectExtent l="0" t="0" r="0" b="8890"/>
+            <wp:docPr id="1728656072" name="Picture 1" descr="Correlation between the Heating Degree Days and the gas consumption (from 2011 to 2013). "/>
+            <wp:cNvGraphicFramePr>
+              <a:graphicFrameLocks xmlns:a="http://schemas.openxmlformats.org/drawingml/2006/main" noChangeAspect="1"/>
+            </wp:cNvGraphicFramePr>
+            <a:graphic xmlns:a="http://schemas.openxmlformats.org/drawingml/2006/main">
+              <a:graphicData uri="http://schemas.openxmlformats.org/drawingml/2006/picture">
+                <pic:pic xmlns:pic="http://schemas.openxmlformats.org/drawingml/2006/picture">
+                  <pic:nvPicPr>
+                    <pic:cNvPr id="0" name="Picture 1" descr="Correlation between the Heating Degree Days and the gas consumption (from 2011 to 2013). "/>
+                    <pic:cNvPicPr>
+                      <a:picLocks noChangeAspect="1" noChangeArrowheads="1"/>
+                    </pic:cNvPicPr>
+                  </pic:nvPicPr>
+                  <pic:blipFill>
+                    <a:blip r:embed="rId14">
+                      <a:extLst>
+                        <a:ext uri="{28A0092B-C50C-407E-A947-70E740481C1C}">
+                          <a14:useLocalDpi xmlns:a14="http://schemas.microsoft.com/office/drawing/2010/main" val="0"/>
+                        </a:ext>
+                      </a:extLst>
+                    </a:blip>
+                    <a:srcRect/>
+                    <a:stretch>
+                      <a:fillRect/>
+                    </a:stretch>
+                  </pic:blipFill>
+                  <pic:spPr bwMode="auto">
+                    <a:xfrm>
+                      <a:off x="0" y="0"/>
+                      <a:ext cx="5392138" cy="2244996"/>
+                    </a:xfrm>
+                    <a:prstGeom prst="rect">
+                      <a:avLst/>
+                    </a:prstGeom>
+                    <a:noFill/>
+                    <a:ln>
+                      <a:noFill/>
+                    </a:ln>
+                  </pic:spPr>
+                </pic:pic>
+              </a:graphicData>
+            </a:graphic>
+          </wp:inline>
+        </w:drawing>
       </w:r>
     </w:p>
     <w:p/>
     <w:p>
       <w:r>
-        <w:t>Correlation Analysis between HDD and Natural Gas Price</w:t>
-      </w:r>
-    </w:p>
-    <w:p>
-      <w:r>
-        <w:t>Do regression analysis,</w:t>
-      </w:r>
-    </w:p>
+        <w:t>Conclusion:</w:t>
+      </w:r>
+    </w:p>
+    <w:p>
+      <w:r>
+        <w:tab/>
+        <w:t xml:space="preserve">A clear seasonal pattern exists among HDD, Natural Gas Price, and Natural Gas Futures. Due to falling temperatures in the Winter months, all three metrics </w:t>
+      </w:r>
+      <w:proofErr w:type="gramStart"/>
+      <w:r>
+        <w:t>have a tendency to</w:t>
+      </w:r>
+      <w:proofErr w:type="gramEnd"/>
+      <w:r>
+        <w:t xml:space="preserve"> increase during these times. However, using a monthly dataset over many years, the correlation between HDD and Natural Gas Price cannot be directly observed. The varied uses of natural gas for heating, cooling and other energy uses, as well as the many worldly factors that affect the supply and demand of natural gas makes the metric have many more components factor into </w:t>
+      </w:r>
+      <w:proofErr w:type="gramStart"/>
+      <w:r>
+        <w:t>it’s</w:t>
+      </w:r>
+      <w:proofErr w:type="gramEnd"/>
+      <w:r>
+        <w:t xml:space="preserve"> price than just HDD. Although it was not evident with publicly available datasets, the correlation between HDD and natural gas consumption may hold more insight for predicting the supply, demand, and price of natural gas price.</w:t>
+      </w:r>
+    </w:p>
+    <w:p/>
+    <w:p/>
     <w:p>
       <w:pPr>
-        <w:ind w:left="720"/>
+        <w:jc w:val="center"/>
       </w:pPr>
       <w:r>
-        <w:t>Model Prediction vs. Actual Values: Plotting predicted natural gas prices against actual prices to visualize how well the model fits the data.</w:t>
-      </w:r>
-    </w:p>
+        <w:t xml:space="preserve">Link to open-source repository: </w:t>
+      </w:r>
+      <w:hyperlink r:id="rId15" w:history="1">
+        <w:r>
+          <w:rPr>
+            <w:rStyle w:val="Hyperlink"/>
+          </w:rPr>
+          <w:t>https://github.com/johnCavatelli/CS-5990-Gas-Price</w:t>
+        </w:r>
+      </w:hyperlink>
+    </w:p>
+    <w:p/>
+    <w:p/>
     <w:p>
       <w:pPr>
-        <w:ind w:left="720"/>
+        <w:jc w:val="center"/>
       </w:pPr>
-    </w:p>
-    <w:p>
-      <w:pPr>
-        <w:ind w:left="720"/>
-      </w:pPr>
-    </w:p>
-    <w:p/>
-    <w:p>
       <w:r>
         <w:t>Sources [Data was sourced from freely available online resources]</w:t>
       </w:r>
@@ -297,7 +960,7 @@
       <w:r>
         <w:t xml:space="preserve">Natural Gas Prices (reported daily and averaged): </w:t>
       </w:r>
-      <w:hyperlink r:id="rId7" w:history="1">
+      <w:hyperlink r:id="rId16" w:anchor="resource-daily" w:history="1">
         <w:r>
           <w:rPr>
             <w:rStyle w:val="Hyperlink"/>
@@ -310,7 +973,7 @@
       <w:r>
         <w:t xml:space="preserve">Monthly HDD: </w:t>
       </w:r>
-      <w:hyperlink r:id="rId8" w:history="1">
+      <w:hyperlink r:id="rId17" w:anchor="/?f=M&amp;start=197301&amp;end=202307&amp;charted=32-10" w:history="1">
         <w:r>
           <w:rPr>
             <w:rStyle w:val="Hyperlink"/>
@@ -320,10 +983,18 @@
       </w:hyperlink>
     </w:p>
     <w:p>
+      <w:pPr>
+        <w:rPr>
+          <w:rStyle w:val="Hyperlink"/>
+          <w:rFonts w:ascii="Calibri" w:hAnsi="Calibri" w:cs="Calibri"/>
+          <w:kern w:val="0"/>
+          <w14:ligatures w14:val="none"/>
+        </w:rPr>
+      </w:pPr>
       <w:r>
         <w:t>Natural Gas Future Prices:</w:t>
       </w:r>
-      <w:hyperlink r:id="rId9" w:history="1">
+      <w:hyperlink r:id="rId18" w:history="1">
         <w:r>
           <w:rPr>
             <w:rStyle w:val="Hyperlink"/>
@@ -335,6 +1006,82 @@
         </w:r>
       </w:hyperlink>
     </w:p>
+    <w:p>
+      <w:r>
+        <w:t>Natural Gas Consumption:</w:t>
+      </w:r>
+      <w:r>
+        <w:t xml:space="preserve"> </w:t>
+      </w:r>
+      <w:hyperlink r:id="rId19" w:history="1">
+        <w:r>
+          <w:rPr>
+            <w:rStyle w:val="Hyperlink"/>
+          </w:rPr>
+          <w:t>https://www.eia.gov/dnav/ng/hist/n9140us2m.htm</w:t>
+        </w:r>
+      </w:hyperlink>
+    </w:p>
+    <w:p>
+      <w:r>
+        <w:lastRenderedPageBreak/>
+        <w:t>Correlation between the Heating Degree Days and the gas consumption (from 2011 to 2013</w:t>
+      </w:r>
+      <w:r>
+        <w:t>):</w:t>
+      </w:r>
+      <w:r>
+        <w:t xml:space="preserve"> </w:t>
+      </w:r>
+      <w:hyperlink r:id="rId20" w:history="1">
+        <w:r>
+          <w:rPr>
+            <w:rStyle w:val="Hyperlink"/>
+          </w:rPr>
+          <w:t>https://www.researchgate.net/figure/Correlation-between-the-Heating-Degree-Days-and-the-gas-consumption-from-2011-to-2013_fig3_290019133</w:t>
+        </w:r>
+      </w:hyperlink>
+    </w:p>
+    <w:p>
+      <w:pPr>
+        <w:rPr>
+          <w:rStyle w:val="Hyperlink"/>
+        </w:rPr>
+      </w:pPr>
+      <w:r>
+        <w:t>R</w:t>
+      </w:r>
+      <w:r>
+        <w:t>e</w:t>
+      </w:r>
+      <w:r>
+        <w:t xml:space="preserve">port On Natural Gas Prices: </w:t>
+      </w:r>
+      <w:hyperlink r:id="rId21" w:history="1">
+        <w:r>
+          <w:rPr>
+            <w:rStyle w:val="Hyperlink"/>
+          </w:rPr>
+          <w:t>https://www.eia.gov/outlooks/steo/special/pdf/2014_sp_03.pdf</w:t>
+        </w:r>
+      </w:hyperlink>
+    </w:p>
+    <w:p>
+      <w:pPr>
+        <w:rPr>
+          <w:rStyle w:val="Hyperlink"/>
+        </w:rPr>
+      </w:pPr>
+    </w:p>
+    <w:p>
+      <w:pPr>
+        <w:rPr>
+          <w:color w:val="0563C1" w:themeColor="hyperlink"/>
+          <w:u w:val="single"/>
+        </w:rPr>
+      </w:pPr>
+    </w:p>
+    <w:p/>
     <w:p>
       <w:pPr>
         <w:ind w:left="720"/>

</xml_diff>

<commit_message>
Code Clreanup, Report Generation, Readme
</commit_message>
<xml_diff>
--- a/report/CS5990 Report.docx
+++ b/report/CS5990 Report.docx
@@ -14,12 +14,18 @@
     </w:p>
     <w:p>
       <w:r>
-        <w:t>Background and Data Sources:</w:t>
-      </w:r>
-    </w:p>
-    <w:p>
-      <w:r>
-        <w:t xml:space="preserve">HDD days describes a </w:t>
+        <w:t>Backgroun</w:t>
+      </w:r>
+      <w:r>
+        <w:t>d</w:t>
+      </w:r>
+      <w:r>
+        <w:t>:</w:t>
+      </w:r>
+    </w:p>
+    <w:p>
+      <w:r>
+        <w:t xml:space="preserve">HDD describes a </w:t>
       </w:r>
       <w:r>
         <w:t>metric used in meteorology and energy consumption analysis to quantify how much and for how long the outdoor temperature is below a certain level,</w:t>
@@ -33,11 +39,9 @@
       <w:r>
         <w:t>priced per million British thermal units (BTUs) - one BTU is the amount of energy needed to change one pound of water by one degree Fahrenheit</w:t>
       </w:r>
-      <w:proofErr w:type="gramStart"/>
-      <w:r>
-        <w:t>,”(</w:t>
-      </w:r>
-      <w:proofErr w:type="gramEnd"/>
+      <w:r>
+        <w:t>,” (</w:t>
+      </w:r>
       <w:r>
         <w:t xml:space="preserve">Nasdaq). Finally, futures indicate that a buyer </w:t>
       </w:r>
@@ -58,6 +62,9 @@
     <w:p>
       <w:r>
         <w:t>HDD and Natural Gas Price</w:t>
+      </w:r>
+      <w:r>
+        <w:t>:</w:t>
       </w:r>
     </w:p>
     <w:p>
@@ -116,23 +123,27 @@
     </w:p>
     <w:p>
       <w:r>
-        <w:t xml:space="preserve">As can be viewed on the graph, the HDD follows a mostly consistent sinusoidal pattern, while natural gas price follows a much more erratic pattern. This can be explained easily. Heating Degree days are a simple </w:t>
+        <w:t xml:space="preserve">As can be viewed on the </w:t>
+      </w:r>
+      <w:r>
+        <w:t xml:space="preserve">above </w:t>
+      </w:r>
+      <w:r>
+        <w:t xml:space="preserve">graph, the HDD follows a mostly consistent sinusoidal pattern, while natural gas price follows a much more erratic pattern. This can be explained easily. Heating Degree days </w:t>
       </w:r>
       <w:r>
         <w:lastRenderedPageBreak/>
-        <w:t xml:space="preserve">environmental measure, where consistency can be expected. The HDD for a given month in winter will </w:t>
+        <w:t xml:space="preserve">are a simple environmental measure, where consistency can be expected. The HDD for a given month in winter will </w:t>
       </w:r>
       <w:r>
         <w:t xml:space="preserve">consistently reflect the colder temperatures that the US experiences. </w:t>
       </w:r>
       <w:r>
-        <w:t xml:space="preserve">Winters have variation in temperature, causing </w:t>
-      </w:r>
-      <w:proofErr w:type="gramStart"/>
-      <w:r>
-        <w:t>the different</w:t>
-      </w:r>
-      <w:proofErr w:type="gramEnd"/>
+        <w:t>Winters have variation in temperature, causing the differ</w:t>
+      </w:r>
+      <w:r>
+        <w:t>ing</w:t>
+      </w:r>
       <w:r>
         <w:t xml:space="preserve"> peaks in HDD over the years.</w:t>
       </w:r>
@@ -140,15 +151,10 @@
     <w:p>
       <w:r>
         <w:tab/>
-        <w:t xml:space="preserve">Natural Gas Prices, however, are much more tied to the state of the world and the people in it. According to an energy outlook report conducted by the US Energy Information Administration, the </w:t>
-      </w:r>
-      <w:proofErr w:type="gramStart"/>
-      <w:r>
-        <w:t>spikes in</w:t>
-      </w:r>
-      <w:proofErr w:type="gramEnd"/>
-      <w:r>
-        <w:t xml:space="preserve"> in December of 2000, and February 2014 can be explained by historically cold weather. The spike in 2005 is a direct result of hurricanes Katrina and Rita. Furthermore, the 2008 economic collapse led to the peak in the corresponding year. </w:t>
+        <w:t xml:space="preserve">Natural Gas Prices, however, are much more tied to the state of the world and the people in it. According to an energy outlook report conducted by the US Energy Information Administration, the spikes in in December of 2000, and February 2014 can be explained by historically cold weather. The spike in 2005 is a direct result of hurricanes Katrina and Rita. Furthermore, the 2008 economic collapse led to the peak in the corresponding year. </w:t>
+      </w:r>
+      <w:r>
+        <w:t>Natural gas price simply has many more factors that compose the end number, leading to a higher variability than that exhibited by HDD.</w:t>
       </w:r>
     </w:p>
     <w:p>
@@ -180,16 +186,14 @@
       <w:r>
         <w:t>underlying pattern or tendency of the data</w:t>
       </w:r>
-      <w:proofErr w:type="gramStart"/>
-      <w:r>
-        <w:t xml:space="preserve">) </w:t>
-      </w:r>
-      <w:r>
-        <w:t>,</w:t>
-      </w:r>
-      <w:proofErr w:type="gramEnd"/>
-      <w:r>
-        <w:t xml:space="preserve"> the seasonal pattern</w:t>
+      <w:r>
+        <w:t>)</w:t>
+      </w:r>
+      <w:r>
+        <w:t>, the seasonal pattern</w:t>
+      </w:r>
+      <w:r>
+        <w:t xml:space="preserve"> </w:t>
       </w:r>
       <w:r>
         <w:t>(</w:t>
@@ -205,6 +209,9 @@
       </w:r>
       <w:r>
         <w:t>).</w:t>
+      </w:r>
+      <w:r>
+        <w:t xml:space="preserve"> Below are the figures of these decompositions for both HDD and Natural Gas.</w:t>
       </w:r>
     </w:p>
     <w:p/>
@@ -299,50 +306,22 @@
         <w:ind w:firstLine="720"/>
       </w:pPr>
       <w:r>
-        <w:t>The seasonal trend lines,</w:t>
-      </w:r>
-      <w:r>
-        <w:t xml:space="preserve"> of the Gas prices are of </w:t>
-      </w:r>
-      <w:proofErr w:type="gramStart"/>
-      <w:r>
-        <w:t>particular note</w:t>
-      </w:r>
-      <w:proofErr w:type="gramEnd"/>
-      <w:r>
-        <w:t xml:space="preserve"> here. As can be seen, there is a regular yearly large spike, and another regular smaller spike. This corresponds to a </w:t>
-      </w:r>
-      <w:proofErr w:type="spellStart"/>
-      <w:r>
-        <w:t>seaonal</w:t>
-      </w:r>
-      <w:proofErr w:type="spellEnd"/>
-      <w:r>
-        <w:t xml:space="preserve"> increase in price in </w:t>
-      </w:r>
-      <w:proofErr w:type="gramStart"/>
-      <w:r>
-        <w:t>both the</w:t>
-      </w:r>
-      <w:proofErr w:type="gramEnd"/>
-      <w:r>
-        <w:t xml:space="preserve"> winter in the summer. “Residential and commercial sector consumption of natural gas typically triples between the summer (April – September) and winter (October – March) because of demand for space heating” (US Energy Information Administration). </w:t>
-      </w:r>
-      <w:proofErr w:type="gramStart"/>
-      <w:r>
-        <w:t>However</w:t>
-      </w:r>
-      <w:proofErr w:type="gramEnd"/>
-      <w:r>
-        <w:t xml:space="preserve"> this smaller spike in the summer can be explained by </w:t>
-      </w:r>
-      <w:proofErr w:type="gramStart"/>
-      <w:r>
-        <w:t>uptick</w:t>
-      </w:r>
-      <w:proofErr w:type="gramEnd"/>
-      <w:r>
-        <w:t xml:space="preserve"> in electricity demand (where electricity is generated by natural gas) for air conditioning.</w:t>
+        <w:t>The seasonal trend lines</w:t>
+      </w:r>
+      <w:r>
+        <w:t xml:space="preserve"> </w:t>
+      </w:r>
+      <w:r>
+        <w:t xml:space="preserve">of </w:t>
+      </w:r>
+      <w:r>
+        <w:t>Natural</w:t>
+      </w:r>
+      <w:r>
+        <w:t xml:space="preserve"> Gas prices are of particular note here. As can be seen, there is a regular yearly large spike, and another regular smaller spike. This corresponds to a seaonal increase in price in both the winter in the summer. “Residential and commercial sector consumption of natural gas typically triples between the summer (April – September) and winter (October – March) because of demand for space heating” (US Energy Information Administration). However this smaller spike in the summer can be explained by uptick in electricity demand (where electricity is generated by natural gas) for air conditioning.</w:t>
+      </w:r>
+      <w:r>
+        <w:t xml:space="preserve"> This seasonal line stays consistent with these spikes, while the trend line shares the same peaks as mentioned before. HDD has a very consistent sinusoidal pattern to the seasonal line, with the noisy trend line seeming to peak during the exceptionally cold winders that were mentioned before. The comparison of the seasonal lines of this decomposition was investigated next, as intuitively the seasonal rise and fall of gas prices with heating demands may hold insight.</w:t>
       </w:r>
     </w:p>
     <w:p>
@@ -428,7 +407,19 @@
         <w:t>=0.311. In addition to HDD, the corresponding metric for cooling</w:t>
       </w:r>
       <w:r>
-        <w:t xml:space="preserve"> degree days (CDD) is accounted for in the Natural Gas Price seasonal trend, while it is not accounted for in the HDD line. </w:t>
+        <w:t xml:space="preserve"> degree days (CDD) is accounted for in the Natural Gas Price seasonal trend,</w:t>
+      </w:r>
+      <w:r>
+        <w:t xml:space="preserve"> with the smaller spike in the summer months suspected to be caused by the increase in CDD.</w:t>
+      </w:r>
+      <w:r>
+        <w:t xml:space="preserve"> </w:t>
+      </w:r>
+      <w:r>
+        <w:t>This spike</w:t>
+      </w:r>
+      <w:r>
+        <w:t xml:space="preserve"> is not accounted for in the HDD line. </w:t>
       </w:r>
       <w:r>
         <w:t>By filtering out months April-September, we can see a higher level of correlation between seasonal trend lines where r</w:t>
@@ -455,6 +446,7 @@
         <w:rPr>
           <w:noProof/>
         </w:rPr>
+        <w:lastRenderedPageBreak/>
         <w:drawing>
           <wp:inline distT="0" distB="0" distL="0" distR="0" wp14:anchorId="7E54B476" wp14:editId="61754C28">
             <wp:extent cx="4445699" cy="3424518"/>
@@ -498,24 +490,7 @@
         <w:jc w:val="both"/>
       </w:pPr>
       <w:r>
-        <w:lastRenderedPageBreak/>
-        <w:t xml:space="preserve">Even </w:t>
-      </w:r>
-      <w:proofErr w:type="gramStart"/>
-      <w:r>
-        <w:t>the with</w:t>
-      </w:r>
-      <w:proofErr w:type="gramEnd"/>
-      <w:r>
-        <w:t xml:space="preserve"> the just the seasonal trends </w:t>
-      </w:r>
-      <w:proofErr w:type="gramStart"/>
-      <w:r>
-        <w:t>extrapolated</w:t>
-      </w:r>
-      <w:proofErr w:type="gramEnd"/>
-      <w:r>
-        <w:t xml:space="preserve"> and the warmer months removed, there is still not a incredibly strong correlation between HDD and Natural Gas Price. </w:t>
+        <w:t xml:space="preserve">Even the with the just the seasonal trends extrapolated and the warmer months removed, there is still not a incredibly strong correlation between HDD and Natural Gas Price. </w:t>
       </w:r>
       <w:r>
         <w:t>Furthermore, no obvious correlation or trend line exists when looking at a scatter plot between HDD and Natural Gas Price:</w:t>
@@ -527,6 +502,9 @@
         <w:jc w:val="both"/>
       </w:pPr>
       <w:r>
+        <w:rPr>
+          <w:noProof/>
+        </w:rPr>
         <w:drawing>
           <wp:inline distT="0" distB="0" distL="0" distR="0" wp14:anchorId="191701F6" wp14:editId="34AD0B30">
             <wp:extent cx="3639671" cy="2946709"/>
@@ -571,10 +549,17 @@
       <w:r>
         <w:t>ot directly correlated.</w:t>
       </w:r>
+      <w:r>
+        <w:t xml:space="preserve"> A model built to predict these metric</w:t>
+      </w:r>
+      <w:r>
+        <w:t>s therefore would not be accurate if constructed using only these metrics.</w:t>
+      </w:r>
     </w:p>
     <w:p/>
     <w:p>
       <w:r>
+        <w:lastRenderedPageBreak/>
         <w:t>Oil Futures</w:t>
       </w:r>
       <w:r>
@@ -583,15 +568,25 @@
     </w:p>
     <w:p>
       <w:r>
-        <w:t xml:space="preserve">The price of predicting Natural Gas Oil Futures was of interest. If a correlation between HDD and Natural Gas could be found, a model could be built to potentially predict oil future prices. Different types of oil futures </w:t>
-      </w:r>
-      <w:proofErr w:type="gramStart"/>
-      <w:r>
-        <w:t>exists</w:t>
-      </w:r>
-      <w:proofErr w:type="gramEnd"/>
-      <w:r>
-        <w:t xml:space="preserve"> for different types of oil (crude, natural gas, </w:t>
+        <w:t xml:space="preserve">The </w:t>
+      </w:r>
+      <w:r>
+        <w:t>potential</w:t>
+      </w:r>
+      <w:r>
+        <w:t xml:space="preserve"> of predicting Natural Gas Oil Future</w:t>
+      </w:r>
+      <w:r>
+        <w:t xml:space="preserve"> prices</w:t>
+      </w:r>
+      <w:r>
+        <w:t xml:space="preserve"> was </w:t>
+      </w:r>
+      <w:r>
+        <w:t>a topic of interest for this project</w:t>
+      </w:r>
+      <w:r>
+        <w:t xml:space="preserve">. If a correlation between HDD and Natural Gas could be found, a model could be built to potentially predict oil future prices. Different types of oil futures exists for different types of oil (crude, natural gas, </w:t>
       </w:r>
       <w:r>
         <w:t>etc.).</w:t>
@@ -619,14 +614,14 @@
       </w:r>
     </w:p>
     <w:p/>
-    <w:p>
-      <w:r>
-        <w:lastRenderedPageBreak/>
+    <w:p/>
+    <w:p>
+      <w:r>
         <w:drawing>
-          <wp:inline distT="0" distB="0" distL="0" distR="0" wp14:anchorId="120C5091" wp14:editId="68ED1768">
-            <wp:extent cx="3737794" cy="2707341"/>
-            <wp:effectExtent l="0" t="0" r="0" b="0"/>
-            <wp:docPr id="463281146" name="Picture 1" descr="A graph of gas prices&#10;&#10;Description automatically generated"/>
+          <wp:inline distT="0" distB="0" distL="0" distR="0" wp14:anchorId="4FB144C5" wp14:editId="1D10CF26">
+            <wp:extent cx="3597275" cy="2635623"/>
+            <wp:effectExtent l="0" t="0" r="3175" b="0"/>
+            <wp:docPr id="125877117" name="Picture 1" descr="A graph of gas prices&#10;&#10;Description automatically generated"/>
             <wp:cNvGraphicFramePr>
               <a:graphicFrameLocks xmlns:a="http://schemas.openxmlformats.org/drawingml/2006/main" noChangeAspect="1"/>
             </wp:cNvGraphicFramePr>
@@ -634,18 +629,18 @@
               <a:graphicData uri="http://schemas.openxmlformats.org/drawingml/2006/picture">
                 <pic:pic xmlns:pic="http://schemas.openxmlformats.org/drawingml/2006/picture">
                   <pic:nvPicPr>
-                    <pic:cNvPr id="463281146" name="Picture 1" descr="A graph of gas prices&#10;&#10;Description automatically generated"/>
+                    <pic:cNvPr id="125877117" name="Picture 1" descr="A graph of gas prices&#10;&#10;Description automatically generated"/>
                     <pic:cNvPicPr/>
                   </pic:nvPicPr>
                   <pic:blipFill rotWithShape="1">
                     <a:blip r:embed="rId10"/>
-                    <a:srcRect b="8586"/>
+                    <a:srcRect b="7532"/>
                     <a:stretch/>
                   </pic:blipFill>
                   <pic:spPr bwMode="auto">
                     <a:xfrm>
                       <a:off x="0" y="0"/>
-                      <a:ext cx="3739987" cy="2708930"/>
+                      <a:ext cx="3599199" cy="2637033"/>
                     </a:xfrm>
                     <a:prstGeom prst="rect">
                       <a:avLst/>
@@ -670,27 +665,35 @@
       <w:r>
         <w:t xml:space="preserve">Because Oil Futures are so heavily based on the price of natural gas, it reasonably follows that they are strongly correlated. And </w:t>
       </w:r>
-      <w:proofErr w:type="gramStart"/>
-      <w:r>
-        <w:t>furthermore</w:t>
-      </w:r>
-      <w:proofErr w:type="gramEnd"/>
-      <w:r>
-        <w:t xml:space="preserve"> the prediction/correlation of these futures with HDD has the same issues.</w:t>
+      <w:r>
+        <w:t>furthermore,</w:t>
+      </w:r>
+      <w:r>
+        <w:t xml:space="preserve"> the prediction/correlation of these futures with HDD </w:t>
+      </w:r>
+      <w:r>
+        <w:t>run into</w:t>
+      </w:r>
+      <w:r>
+        <w:t xml:space="preserve"> the same issues.</w:t>
       </w:r>
     </w:p>
     <w:p>
       <w:r>
         <w:tab/>
-        <w:t xml:space="preserve">When examining the seasonal increases in Natural Gas Prices, the obvious suspected reason that the price increases seasonally is the increase in consumption. It was therefore intriguing to research the correlation between HDD and the consumption of natural gas. While the price of natural gas has many causes for its fluctuation, it is logical to suspect that an increase in demand/consumption for natural gas would lead to a higher price. If a model can be accurately created between HDD and natural gas </w:t>
-      </w:r>
-      <w:proofErr w:type="gramStart"/>
-      <w:r>
-        <w:t>consumption,  then</w:t>
-      </w:r>
-      <w:proofErr w:type="gramEnd"/>
-      <w:r>
-        <w:t xml:space="preserve"> this could potentially be of use for a larger model taking into account more factors for the prediction of natural gas price (and by extension oil future prices).</w:t>
+        <w:t xml:space="preserve">When examining the seasonal increases in Natural Gas Prices, the obvious suspected reason that the price increases seasonally is the increase in consumption. It was therefore intriguing to research the correlation between HDD and the consumption of natural gas. While the price of natural gas has many causes for its fluctuation, it is logical to suspect that an increase in demand/consumption for natural gas would lead to a higher price. If a model can be accurately created between HDD and natural gas consumption, then this could potentially be of use for a larger model </w:t>
+      </w:r>
+      <w:r>
+        <w:t xml:space="preserve">that </w:t>
+      </w:r>
+      <w:r>
+        <w:t>tak</w:t>
+      </w:r>
+      <w:r>
+        <w:t>es</w:t>
+      </w:r>
+      <w:r>
+        <w:t xml:space="preserve"> into account more factors for the prediction of natural gas price (and by extension oil future prices).</w:t>
       </w:r>
     </w:p>
     <w:p>
@@ -701,6 +704,10 @@
     </w:p>
     <w:p>
       <w:r>
+        <w:rPr>
+          <w:noProof/>
+        </w:rPr>
+        <w:lastRenderedPageBreak/>
         <w:drawing>
           <wp:inline distT="0" distB="0" distL="0" distR="0" wp14:anchorId="0BDF749C" wp14:editId="2DDFF52A">
             <wp:extent cx="3476888" cy="2814918"/>
@@ -740,7 +747,6 @@
     </w:p>
     <w:p>
       <w:r>
-        <w:lastRenderedPageBreak/>
         <w:t>Even when removing the summer months, no meaningful correlation above r</w:t>
       </w:r>
       <w:r>
@@ -755,6 +761,9 @@
     </w:p>
     <w:p>
       <w:r>
+        <w:rPr>
+          <w:noProof/>
+        </w:rPr>
         <w:drawing>
           <wp:inline distT="0" distB="0" distL="0" distR="0" wp14:anchorId="2E1AE6D9" wp14:editId="67417CD1">
             <wp:extent cx="3829406" cy="3083858"/>
@@ -794,19 +803,30 @@
     </w:p>
     <w:p>
       <w:r>
-        <w:t xml:space="preserve">With other datasets in a more limited </w:t>
-      </w:r>
-      <w:proofErr w:type="gramStart"/>
-      <w:r>
-        <w:t>time period</w:t>
-      </w:r>
-      <w:proofErr w:type="gramEnd"/>
-      <w:r>
-        <w:t xml:space="preserve"> the following figures had been produced:</w:t>
-      </w:r>
-    </w:p>
-    <w:p>
-      <w:r>
+        <w:t>However, looking to publicly available research papers</w:t>
+      </w:r>
+      <w:r>
+        <w:t xml:space="preserve"> w</w:t>
+      </w:r>
+      <w:r>
+        <w:t>ith other datasets in a more limited time period</w:t>
+      </w:r>
+      <w:r>
+        <w:t xml:space="preserve">, </w:t>
+      </w:r>
+      <w:r>
+        <w:t>the following figures had been produced</w:t>
+      </w:r>
+      <w:r>
+        <w:t xml:space="preserve"> and were of note:</w:t>
+      </w:r>
+    </w:p>
+    <w:p>
+      <w:r>
+        <w:rPr>
+          <w:noProof/>
+        </w:rPr>
+        <w:lastRenderedPageBreak/>
         <w:drawing>
           <wp:inline distT="0" distB="0" distL="0" distR="0" wp14:anchorId="59B7B595" wp14:editId="7ABF15C2">
             <wp:extent cx="3487271" cy="2342800"/>
@@ -849,7 +869,6 @@
         <w:rPr>
           <w:noProof/>
         </w:rPr>
-        <w:lastRenderedPageBreak/>
         <w:drawing>
           <wp:inline distT="0" distB="0" distL="0" distR="0" wp14:anchorId="08B4F313" wp14:editId="40B239AB">
             <wp:extent cx="5378824" cy="2239453"/>
@@ -900,6 +919,11 @@
         </w:drawing>
       </w:r>
     </w:p>
+    <w:p>
+      <w:r>
+        <w:t>It seems evident that the consumption of natural gas and HDD seem to likely be correlated by these figures.</w:t>
+      </w:r>
+    </w:p>
     <w:p/>
     <w:p>
       <w:r>
@@ -909,23 +933,16 @@
     <w:p>
       <w:r>
         <w:tab/>
-        <w:t xml:space="preserve">A clear seasonal pattern exists among HDD, Natural Gas Price, and Natural Gas Futures. Due to falling temperatures in the Winter months, all three metrics </w:t>
-      </w:r>
-      <w:proofErr w:type="gramStart"/>
-      <w:r>
-        <w:t>have a tendency to</w:t>
-      </w:r>
-      <w:proofErr w:type="gramEnd"/>
-      <w:r>
-        <w:t xml:space="preserve"> increase during these times. However, using a monthly dataset over many years, the correlation between HDD and Natural Gas Price cannot be directly observed. The varied uses of natural gas for heating, cooling and other energy uses, as well as the many worldly factors that affect the supply and demand of natural gas makes the metric have many more components factor into </w:t>
-      </w:r>
-      <w:proofErr w:type="gramStart"/>
-      <w:r>
-        <w:t>it’s</w:t>
-      </w:r>
-      <w:proofErr w:type="gramEnd"/>
-      <w:r>
-        <w:t xml:space="preserve"> price than just HDD. Although it was not evident with publicly available datasets, the correlation between HDD and natural gas consumption may hold more insight for predicting the supply, demand, and price of natural gas price.</w:t>
+        <w:t>A clear seasonal pattern exists among HDD, Natural Gas Price, and Natural Gas Futures. Due to falling temperatures in the Winter months, all three metrics have a tendency to increase during these times. However, using a monthly dataset over many years, the correlation between HDD and Natural Gas Price cannot be directly observed. The varied uses of natural gas for heating, cooling</w:t>
+      </w:r>
+      <w:r>
+        <w:t>,</w:t>
+      </w:r>
+      <w:r>
+        <w:t xml:space="preserve"> and other energy uses, as well as the many worldly factors that affect the supply and demand of natural gas makes the metric have many more components factor into it’s price than just HDD. Although it was not evident with publicly available datasets, the correlation between HDD and natural gas consumption may hold more insight for predicting the supply, demand, and price of natural gas price.</w:t>
+      </w:r>
+      <w:r>
+        <w:t xml:space="preserve"> Given the weak correlations observed, an accurate model for predicting these prices could not be generated.</w:t>
       </w:r>
     </w:p>
     <w:p/>
@@ -933,8 +950,12 @@
     <w:p>
       <w:pPr>
         <w:jc w:val="center"/>
+        <w:rPr>
+          <w:rStyle w:val="Hyperlink"/>
+        </w:rPr>
       </w:pPr>
       <w:r>
+        <w:lastRenderedPageBreak/>
         <w:t xml:space="preserve">Link to open-source repository: </w:t>
       </w:r>
       <w:hyperlink r:id="rId15" w:history="1">
@@ -945,6 +966,17 @@
           <w:t>https://github.com/johnCavatelli/CS-5990-Gas-Price</w:t>
         </w:r>
       </w:hyperlink>
+      <w:r>
+        <w:rPr>
+          <w:rStyle w:val="Hyperlink"/>
+        </w:rPr>
+        <w:t>:</w:t>
+      </w:r>
+    </w:p>
+    <w:p>
+      <w:r>
+        <w:t>This repository contains the data and code used to generate all figures from this report. To reproduce the data, data-sanatize.py should be executed. To reproduce all graphs, the main.ipynb Jupytr Notebook can be executed. The pandas, matplotlib, and numpy libraries were heavily used to complete this project.</w:t>
+      </w:r>
     </w:p>
     <w:p/>
     <w:p/>
@@ -1024,7 +1056,6 @@
     </w:p>
     <w:p>
       <w:r>
-        <w:lastRenderedPageBreak/>
         <w:t>Correlation between the Heating Degree Days and the gas consumption (from 2011 to 2013</w:t>
       </w:r>
       <w:r>

</xml_diff>